<commit_message>
Sitne sitne sitne sitne izmene
</commit_message>
<xml_diff>
--- a/Faza 7/SSU/SSU-Igra.docx
+++ b/Faza 7/SSU/SSU-Igra.docx
@@ -1,6 +1,6 @@
 
 <file path=word/document.xml><?xml version="1.0" encoding="utf-8"?>
-<w:document xmlns:wpc="http://schemas.microsoft.com/office/word/2010/wordprocessingCanvas" xmlns:cx="http://schemas.microsoft.com/office/drawing/2014/chartex" xmlns:cx1="http://schemas.microsoft.com/office/drawing/2015/9/8/chartex" xmlns:cx2="http://schemas.microsoft.com/office/drawing/2015/10/21/chartex" xmlns:cx3="http://schemas.microsoft.com/office/drawing/2016/5/9/chartex" xmlns:cx4="http://schemas.microsoft.com/office/drawing/2016/5/10/chartex" xmlns:cx5="http://schemas.microsoft.com/office/drawing/2016/5/11/chartex" xmlns:cx6="http://schemas.microsoft.com/office/drawing/2016/5/12/chartex" xmlns:cx7="http://schemas.microsoft.com/office/drawing/2016/5/13/chartex" xmlns:cx8="http://schemas.microsoft.com/office/drawing/2016/5/14/chartex" xmlns:mc="http://schemas.openxmlformats.org/markup-compatibility/2006" xmlns:aink="http://schemas.microsoft.com/office/drawing/2016/ink" xmlns:am3d="http://schemas.microsoft.com/office/drawing/2017/model3d" xmlns:o="urn:schemas-microsoft-com:office:office" xmlns:r="http://schemas.openxmlformats.org/officeDocument/2006/relationships" xmlns:m="http://schemas.openxmlformats.org/officeDocument/2006/math" xmlns:v="urn:schemas-microsoft-com:vml" xmlns:wp14="http://schemas.microsoft.com/office/word/2010/wordprocessingDrawing" xmlns:wp="http://schemas.openxmlformats.org/drawingml/2006/wordprocessingDrawing" xmlns:w10="urn:schemas-microsoft-com:office:word" xmlns:w="http://schemas.openxmlformats.org/wordprocessingml/2006/main" xmlns:w14="http://schemas.microsoft.com/office/word/2010/wordml" xmlns:w15="http://schemas.microsoft.com/office/word/2012/wordml" xmlns:w16cid="http://schemas.microsoft.com/office/word/2016/wordml/cid" xmlns:w16se="http://schemas.microsoft.com/office/word/2015/wordml/symex" xmlns:wpg="http://schemas.microsoft.com/office/word/2010/wordprocessingGroup" xmlns:wpi="http://schemas.microsoft.com/office/word/2010/wordprocessingInk" xmlns:wne="http://schemas.microsoft.com/office/word/2006/wordml" xmlns:wps="http://schemas.microsoft.com/office/word/2010/wordprocessingShape" mc:Ignorable="w14 w15 w16se w16cid wp14">
+<w:document xmlns:wpc="http://schemas.microsoft.com/office/word/2010/wordprocessingCanvas" xmlns:cx="http://schemas.microsoft.com/office/drawing/2014/chartex" xmlns:cx1="http://schemas.microsoft.com/office/drawing/2015/9/8/chartex" xmlns:cx2="http://schemas.microsoft.com/office/drawing/2015/10/21/chartex" xmlns:cx3="http://schemas.microsoft.com/office/drawing/2016/5/9/chartex" xmlns:cx4="http://schemas.microsoft.com/office/drawing/2016/5/10/chartex" xmlns:cx5="http://schemas.microsoft.com/office/drawing/2016/5/11/chartex" xmlns:cx6="http://schemas.microsoft.com/office/drawing/2016/5/12/chartex" xmlns:cx7="http://schemas.microsoft.com/office/drawing/2016/5/13/chartex" xmlns:cx8="http://schemas.microsoft.com/office/drawing/2016/5/14/chartex" xmlns:mc="http://schemas.openxmlformats.org/markup-compatibility/2006" xmlns:aink="http://schemas.microsoft.com/office/drawing/2016/ink" xmlns:am3d="http://schemas.microsoft.com/office/drawing/2017/model3d" xmlns:o="urn:schemas-microsoft-com:office:office" xmlns:r="http://schemas.openxmlformats.org/officeDocument/2006/relationships" xmlns:m="http://schemas.openxmlformats.org/officeDocument/2006/math" xmlns:v="urn:schemas-microsoft-com:vml" xmlns:wp14="http://schemas.microsoft.com/office/word/2010/wordprocessingDrawing" xmlns:wp="http://schemas.openxmlformats.org/drawingml/2006/wordprocessingDrawing" xmlns:w10="urn:schemas-microsoft-com:office:word" xmlns:w="http://schemas.openxmlformats.org/wordprocessingml/2006/main" xmlns:w14="http://schemas.microsoft.com/office/word/2010/wordml" xmlns:w15="http://schemas.microsoft.com/office/word/2012/wordml" xmlns:w16cex="http://schemas.microsoft.com/office/word/2018/wordml/cex" xmlns:w16cid="http://schemas.microsoft.com/office/word/2016/wordml/cid" xmlns:w16="http://schemas.microsoft.com/office/word/2018/wordml" xmlns:w16se="http://schemas.microsoft.com/office/word/2015/wordml/symex" xmlns:wpg="http://schemas.microsoft.com/office/word/2010/wordprocessingGroup" xmlns:wpi="http://schemas.microsoft.com/office/word/2010/wordprocessingInk" xmlns:wne="http://schemas.microsoft.com/office/word/2006/wordml" xmlns:wps="http://schemas.microsoft.com/office/word/2010/wordprocessingShape" mc:Ignorable="w14 w15 w16se w16cid w16 w16cex wp14">
   <w:body>
     <w:p>
       <w:pPr>
@@ -1041,7 +1041,7 @@
           <w:r>
             <w:fldChar w:fldCharType="separate"/>
           </w:r>
-          <w:hyperlink w:anchor="_Toc39529299" w:history="1">
+          <w:hyperlink w:anchor="_Toc42512226" w:history="1">
             <w:r>
               <w:rPr>
                 <w:rStyle w:val="Hyperlink"/>
@@ -1087,7 +1087,7 @@
                 <w:noProof/>
                 <w:webHidden/>
               </w:rPr>
-              <w:instrText xml:space="preserve"> PAGEREF _Toc39529299 \h </w:instrText>
+              <w:instrText xml:space="preserve"> PAGEREF _Toc42512226 \h </w:instrText>
             </w:r>
             <w:r>
               <w:rPr>
@@ -1133,7 +1133,7 @@
               <w:lang w:eastAsia="en-GB"/>
             </w:rPr>
           </w:pPr>
-          <w:hyperlink w:anchor="_Toc39529300" w:history="1">
+          <w:hyperlink w:anchor="_Toc42512227" w:history="1">
             <w:r>
               <w:rPr>
                 <w:rStyle w:val="Hyperlink"/>
@@ -1179,7 +1179,7 @@
                 <w:noProof/>
                 <w:webHidden/>
               </w:rPr>
-              <w:instrText xml:space="preserve"> PAGEREF _Toc39529300 \h </w:instrText>
+              <w:instrText xml:space="preserve"> PAGEREF _Toc42512227 \h </w:instrText>
             </w:r>
             <w:r>
               <w:rPr>
@@ -1225,7 +1225,7 @@
               <w:lang w:eastAsia="en-GB"/>
             </w:rPr>
           </w:pPr>
-          <w:hyperlink w:anchor="_Toc39529301" w:history="1">
+          <w:hyperlink w:anchor="_Toc42512228" w:history="1">
             <w:r>
               <w:rPr>
                 <w:rStyle w:val="Hyperlink"/>
@@ -1271,7 +1271,7 @@
                 <w:noProof/>
                 <w:webHidden/>
               </w:rPr>
-              <w:instrText xml:space="preserve"> PAGEREF _Toc39529301 \h </w:instrText>
+              <w:instrText xml:space="preserve"> PAGEREF _Toc42512228 \h </w:instrText>
             </w:r>
             <w:r>
               <w:rPr>
@@ -1317,7 +1317,7 @@
               <w:lang w:eastAsia="en-GB"/>
             </w:rPr>
           </w:pPr>
-          <w:hyperlink w:anchor="_Toc39529302" w:history="1">
+          <w:hyperlink w:anchor="_Toc42512229" w:history="1">
             <w:r>
               <w:rPr>
                 <w:rStyle w:val="Hyperlink"/>
@@ -1363,7 +1363,7 @@
                 <w:noProof/>
                 <w:webHidden/>
               </w:rPr>
-              <w:instrText xml:space="preserve"> PAGEREF _Toc39529302 \h </w:instrText>
+              <w:instrText xml:space="preserve"> PAGEREF _Toc42512229 \h </w:instrText>
             </w:r>
             <w:r>
               <w:rPr>
@@ -1409,7 +1409,7 @@
               <w:lang w:eastAsia="en-GB"/>
             </w:rPr>
           </w:pPr>
-          <w:hyperlink w:anchor="_Toc39529303" w:history="1">
+          <w:hyperlink w:anchor="_Toc42512230" w:history="1">
             <w:r>
               <w:rPr>
                 <w:rStyle w:val="Hyperlink"/>
@@ -1455,7 +1455,7 @@
                 <w:noProof/>
                 <w:webHidden/>
               </w:rPr>
-              <w:instrText xml:space="preserve"> PAGEREF _Toc39529303 \h </w:instrText>
+              <w:instrText xml:space="preserve"> PAGEREF _Toc42512230 \h </w:instrText>
             </w:r>
             <w:r>
               <w:rPr>
@@ -1501,7 +1501,7 @@
               <w:lang w:eastAsia="en-GB"/>
             </w:rPr>
           </w:pPr>
-          <w:hyperlink w:anchor="_Toc39529304" w:history="1">
+          <w:hyperlink w:anchor="_Toc42512231" w:history="1">
             <w:r>
               <w:rPr>
                 <w:rStyle w:val="Hyperlink"/>
@@ -1555,7 +1555,7 @@
                 <w:noProof/>
                 <w:webHidden/>
               </w:rPr>
-              <w:instrText xml:space="preserve"> PAGEREF _Toc39529304 \h </w:instrText>
+              <w:instrText xml:space="preserve"> PAGEREF _Toc42512231 \h </w:instrText>
             </w:r>
             <w:r>
               <w:rPr>
@@ -1601,7 +1601,7 @@
               <w:lang w:eastAsia="en-GB"/>
             </w:rPr>
           </w:pPr>
-          <w:hyperlink w:anchor="_Toc39529305" w:history="1">
+          <w:hyperlink w:anchor="_Toc42512232" w:history="1">
             <w:r>
               <w:rPr>
                 <w:rStyle w:val="Hyperlink"/>
@@ -1647,7 +1647,7 @@
                 <w:noProof/>
                 <w:webHidden/>
               </w:rPr>
-              <w:instrText xml:space="preserve"> PAGEREF _Toc39529305 \h </w:instrText>
+              <w:instrText xml:space="preserve"> PAGEREF _Toc42512232 \h </w:instrText>
             </w:r>
             <w:r>
               <w:rPr>
@@ -1693,7 +1693,7 @@
               <w:lang w:eastAsia="en-GB"/>
             </w:rPr>
           </w:pPr>
-          <w:hyperlink w:anchor="_Toc39529306" w:history="1">
+          <w:hyperlink w:anchor="_Toc42512233" w:history="1">
             <w:r>
               <w:rPr>
                 <w:rStyle w:val="Hyperlink"/>
@@ -1739,7 +1739,7 @@
                 <w:noProof/>
                 <w:webHidden/>
               </w:rPr>
-              <w:instrText xml:space="preserve"> PAGEREF _Toc39529306 \h </w:instrText>
+              <w:instrText xml:space="preserve"> PAGEREF _Toc42512233 \h </w:instrText>
             </w:r>
             <w:r>
               <w:rPr>
@@ -1785,7 +1785,7 @@
               <w:lang w:eastAsia="en-GB"/>
             </w:rPr>
           </w:pPr>
-          <w:hyperlink w:anchor="_Toc39529307" w:history="1">
+          <w:hyperlink w:anchor="_Toc42512234" w:history="1">
             <w:r>
               <w:rPr>
                 <w:rStyle w:val="Hyperlink"/>
@@ -1851,7 +1851,7 @@
                 <w:noProof/>
                 <w:webHidden/>
               </w:rPr>
-              <w:instrText xml:space="preserve"> PAGEREF _Toc39529307 \h </w:instrText>
+              <w:instrText xml:space="preserve"> PAGEREF _Toc42512234 \h </w:instrText>
             </w:r>
             <w:r>
               <w:rPr>
@@ -1872,119 +1872,6 @@
                 <w:webHidden/>
               </w:rPr>
               <w:t>4</w:t>
-            </w:r>
-            <w:r>
-              <w:rPr>
-                <w:noProof/>
-                <w:webHidden/>
-              </w:rPr>
-              <w:fldChar w:fldCharType="end"/>
-            </w:r>
-          </w:hyperlink>
-        </w:p>
-        <w:p>
-          <w:pPr>
-            <w:pStyle w:val="TOC3"/>
-            <w:tabs>
-              <w:tab w:val="left" w:pos="1680"/>
-              <w:tab w:val="right" w:pos="9010"/>
-            </w:tabs>
-            <w:rPr>
-              <w:rFonts w:asciiTheme="minorHAnsi" w:eastAsiaTheme="minorEastAsia" w:hAnsiTheme="minorHAnsi" w:cstheme="minorBidi"/>
-              <w:noProof/>
-              <w:color w:val="auto"/>
-              <w:sz w:val="24"/>
-              <w:lang w:eastAsia="en-GB"/>
-            </w:rPr>
-          </w:pPr>
-          <w:hyperlink w:anchor="_Toc39529308" w:history="1">
-            <w:r>
-              <w:rPr>
-                <w:rStyle w:val="Hyperlink"/>
-                <w:i/>
-                <w:iCs/>
-                <w:noProof/>
-                <w:bdr w:val="none" w:sz="0" w:space="0" w:color="auto" w:frame="1"/>
-                <w:lang w:val="sr-Latn-RS"/>
-              </w:rPr>
-              <w:t>2.2.2</w:t>
-            </w:r>
-            <w:r>
-              <w:rPr>
-                <w:rFonts w:asciiTheme="minorHAnsi" w:eastAsiaTheme="minorEastAsia" w:hAnsiTheme="minorHAnsi" w:cstheme="minorBidi"/>
-                <w:noProof/>
-                <w:color w:val="auto"/>
-                <w:sz w:val="24"/>
-                <w:lang w:eastAsia="en-GB"/>
-              </w:rPr>
-              <w:tab/>
-            </w:r>
-            <w:r>
-              <w:rPr>
-                <w:rStyle w:val="Hyperlink"/>
-                <w:i/>
-                <w:noProof/>
-                <w:lang w:val="sr-Latn-RS"/>
-              </w:rPr>
-              <w:t>Igrač</w:t>
-            </w:r>
-            <w:r>
-              <w:rPr>
-                <w:rStyle w:val="Hyperlink"/>
-                <w:i/>
-                <w:noProof/>
-              </w:rPr>
-              <w:t xml:space="preserve"> </w:t>
-            </w:r>
-            <w:r>
-              <w:rPr>
-                <w:rStyle w:val="Hyperlink"/>
-                <w:i/>
-                <w:noProof/>
-                <w:lang w:val="sr-Latn-RS"/>
-              </w:rPr>
-              <w:t>ne igra svoj potez</w:t>
-            </w:r>
-            <w:r>
-              <w:rPr>
-                <w:noProof/>
-                <w:webHidden/>
-              </w:rPr>
-              <w:tab/>
-            </w:r>
-            <w:r>
-              <w:rPr>
-                <w:noProof/>
-                <w:webHidden/>
-              </w:rPr>
-              <w:fldChar w:fldCharType="begin"/>
-            </w:r>
-            <w:r>
-              <w:rPr>
-                <w:noProof/>
-                <w:webHidden/>
-              </w:rPr>
-              <w:instrText xml:space="preserve"> PAGEREF _Toc39529308 \h </w:instrText>
-            </w:r>
-            <w:r>
-              <w:rPr>
-                <w:noProof/>
-                <w:webHidden/>
-              </w:rPr>
-            </w:r>
-            <w:r>
-              <w:rPr>
-                <w:noProof/>
-                <w:webHidden/>
-              </w:rPr>
-              <w:fldChar w:fldCharType="separate"/>
-            </w:r>
-            <w:r>
-              <w:rPr>
-                <w:noProof/>
-                <w:webHidden/>
-              </w:rPr>
-              <w:t>5</w:t>
             </w:r>
             <w:r>
               <w:rPr>
@@ -2010,7 +1897,7 @@
               <w:lang w:eastAsia="en-GB"/>
             </w:rPr>
           </w:pPr>
-          <w:hyperlink w:anchor="_Toc39529309" w:history="1">
+          <w:hyperlink w:anchor="_Toc42512235" w:history="1">
             <w:r>
               <w:rPr>
                 <w:rStyle w:val="Hyperlink"/>
@@ -2056,7 +1943,7 @@
                 <w:noProof/>
                 <w:webHidden/>
               </w:rPr>
-              <w:instrText xml:space="preserve"> PAGEREF _Toc39529309 \h </w:instrText>
+              <w:instrText xml:space="preserve"> PAGEREF _Toc42512235 \h </w:instrText>
             </w:r>
             <w:r>
               <w:rPr>
@@ -2102,7 +1989,7 @@
               <w:lang w:eastAsia="en-GB"/>
             </w:rPr>
           </w:pPr>
-          <w:hyperlink w:anchor="_Toc39529310" w:history="1">
+          <w:hyperlink w:anchor="_Toc42512236" w:history="1">
             <w:r>
               <w:rPr>
                 <w:rStyle w:val="Hyperlink"/>
@@ -2148,7 +2035,7 @@
                 <w:noProof/>
                 <w:webHidden/>
               </w:rPr>
-              <w:instrText xml:space="preserve"> PAGEREF _Toc39529310 \h </w:instrText>
+              <w:instrText xml:space="preserve"> PAGEREF _Toc42512236 \h </w:instrText>
             </w:r>
             <w:r>
               <w:rPr>
@@ -2194,7 +2081,7 @@
               <w:lang w:eastAsia="en-GB"/>
             </w:rPr>
           </w:pPr>
-          <w:hyperlink w:anchor="_Toc39529311" w:history="1">
+          <w:hyperlink w:anchor="_Toc42512237" w:history="1">
             <w:r>
               <w:rPr>
                 <w:rStyle w:val="Hyperlink"/>
@@ -2240,7 +2127,7 @@
                 <w:noProof/>
                 <w:webHidden/>
               </w:rPr>
-              <w:instrText xml:space="preserve"> PAGEREF _Toc39529311 \h </w:instrText>
+              <w:instrText xml:space="preserve"> PAGEREF _Toc42512237 \h </w:instrText>
             </w:r>
             <w:r>
               <w:rPr>
@@ -2307,7 +2194,7 @@
         <w:spacing w:after="63"/>
         <w:ind w:left="705" w:hanging="720"/>
       </w:pPr>
-      <w:bookmarkStart w:id="0" w:name="_Toc39529299"/>
+      <w:bookmarkStart w:id="0" w:name="_Toc42512226"/>
       <w:r>
         <w:t>Uvod</w:t>
       </w:r>
@@ -2321,7 +2208,7 @@
         <w:pStyle w:val="Heading2"/>
         <w:ind w:left="705" w:hanging="720"/>
       </w:pPr>
-      <w:bookmarkStart w:id="1" w:name="_Toc39529300"/>
+      <w:bookmarkStart w:id="1" w:name="_Toc42512227"/>
       <w:r>
         <w:t>Rezime</w:t>
       </w:r>
@@ -2377,7 +2264,7 @@
         <w:spacing w:after="83"/>
         <w:ind w:left="705" w:hanging="720"/>
       </w:pPr>
-      <w:bookmarkStart w:id="2" w:name="_Toc39529301"/>
+      <w:bookmarkStart w:id="2" w:name="_Toc42512228"/>
       <w:r>
         <w:t>Namena dokumenta i ciljne grupe</w:t>
       </w:r>
@@ -2404,7 +2291,7 @@
         <w:pStyle w:val="Heading2"/>
         <w:ind w:left="705" w:hanging="720"/>
       </w:pPr>
-      <w:bookmarkStart w:id="3" w:name="_Toc39529302"/>
+      <w:bookmarkStart w:id="3" w:name="_Toc42512229"/>
       <w:r>
         <w:t>Reference</w:t>
       </w:r>
@@ -2487,7 +2374,7 @@
         <w:spacing w:after="0"/>
         <w:ind w:left="705" w:hanging="720"/>
       </w:pPr>
-      <w:bookmarkStart w:id="4" w:name="_Toc39529303"/>
+      <w:bookmarkStart w:id="4" w:name="_Toc42512230"/>
       <w:r>
         <w:t>Otvorena pitanja</w:t>
       </w:r>
@@ -2948,7 +2835,7 @@
         <w:pStyle w:val="Heading1"/>
         <w:ind w:left="705" w:hanging="720"/>
       </w:pPr>
-      <w:bookmarkStart w:id="5" w:name="_Toc39529304"/>
+      <w:bookmarkStart w:id="5" w:name="_Toc42512231"/>
       <w:r>
         <w:t xml:space="preserve">Scenario </w:t>
       </w:r>
@@ -2981,7 +2868,7 @@
         <w:spacing w:after="57"/>
         <w:ind w:left="705" w:hanging="720"/>
       </w:pPr>
-      <w:bookmarkStart w:id="6" w:name="_Toc39529305"/>
+      <w:bookmarkStart w:id="6" w:name="_Toc42512232"/>
       <w:r>
         <w:rPr>
           <w:u w:val="single" w:color="000000"/>
@@ -3149,7 +3036,7 @@
         <w:spacing w:after="57"/>
         <w:ind w:left="705" w:hanging="720"/>
       </w:pPr>
-      <w:bookmarkStart w:id="7" w:name="_Toc39529306"/>
+      <w:bookmarkStart w:id="7" w:name="_Toc42512233"/>
       <w:r>
         <w:rPr>
           <w:u w:val="single" w:color="000000"/>
@@ -3174,7 +3061,7 @@
         <w:spacing w:after="56"/>
         <w:ind w:left="720" w:hanging="720"/>
       </w:pPr>
-      <w:bookmarkStart w:id="8" w:name="_Toc39529307"/>
+      <w:bookmarkStart w:id="8" w:name="_Toc42512234"/>
       <w:r>
         <w:rPr>
           <w:i/>
@@ -3516,178 +3403,6 @@
     </w:p>
     <w:p>
       <w:pPr>
-        <w:spacing w:after="113"/>
-      </w:pPr>
-    </w:p>
-    <w:p>
-      <w:pPr>
-        <w:pStyle w:val="Heading3"/>
-        <w:spacing w:after="60"/>
-        <w:ind w:left="720" w:hanging="720"/>
-        <w:rPr>
-          <w:i/>
-          <w:lang w:val="sr-Latn-RS"/>
-        </w:rPr>
-      </w:pPr>
-      <w:bookmarkStart w:id="9" w:name="_Toc39529308"/>
-      <w:r>
-        <w:rPr>
-          <w:i/>
-          <w:lang w:val="sr-Latn-RS"/>
-        </w:rPr>
-        <w:t>Igrač</w:t>
-      </w:r>
-      <w:r>
-        <w:rPr>
-          <w:i/>
-        </w:rPr>
-        <w:t xml:space="preserve"> </w:t>
-      </w:r>
-      <w:r>
-        <w:rPr>
-          <w:i/>
-          <w:lang w:val="sr-Latn-RS"/>
-        </w:rPr>
-        <w:t>ne igra svoj potez</w:t>
-      </w:r>
-      <w:bookmarkEnd w:id="9"/>
-    </w:p>
-    <w:p>
-      <w:pPr>
-        <w:rPr>
-          <w:rFonts w:ascii="Times New Roman" w:hAnsi="Times New Roman" w:cs="Times New Roman"/>
-          <w:sz w:val="20"/>
-          <w:szCs w:val="20"/>
-          <w:lang w:val="sr-Latn-RS" w:bidi="ar-SA"/>
-        </w:rPr>
-      </w:pPr>
-      <w:r>
-        <w:rPr>
-          <w:lang w:val="sr-Latn-RS" w:bidi="ar-SA"/>
-        </w:rPr>
-        <w:t xml:space="preserve">           </w:t>
-      </w:r>
-      <w:r>
-        <w:rPr>
-          <w:rFonts w:ascii="Times New Roman" w:hAnsi="Times New Roman" w:cs="Times New Roman"/>
-          <w:sz w:val="20"/>
-          <w:szCs w:val="20"/>
-          <w:lang w:val="sr-Latn-RS" w:bidi="ar-SA"/>
-        </w:rPr>
-        <w:t>Nakon</w:t>
-      </w:r>
-      <w:r>
-        <w:rPr>
-          <w:rFonts w:ascii="Times New Roman" w:hAnsi="Times New Roman" w:cs="Times New Roman"/>
-          <w:sz w:val="20"/>
-          <w:szCs w:val="20"/>
-          <w:lang w:val="sr-Latn-RS" w:bidi="ar-SA"/>
-        </w:rPr>
-        <w:t xml:space="preserve"> </w:t>
-      </w:r>
-      <w:r>
-        <w:rPr>
-          <w:rFonts w:ascii="Times New Roman" w:hAnsi="Times New Roman" w:cs="Times New Roman"/>
-          <w:sz w:val="20"/>
-          <w:szCs w:val="20"/>
-          <w:lang w:val="sr-Latn-RS" w:bidi="ar-SA"/>
-        </w:rPr>
-        <w:t>1</w:t>
-      </w:r>
-      <w:r>
-        <w:rPr>
-          <w:rFonts w:ascii="Times New Roman" w:hAnsi="Times New Roman" w:cs="Times New Roman"/>
-          <w:sz w:val="20"/>
-          <w:szCs w:val="20"/>
-          <w:lang w:val="sr-Latn-RS" w:bidi="ar-SA"/>
-        </w:rPr>
-        <w:t xml:space="preserve">0 sekundi, kompjuter preuzima akciju igrača. Ako ima kartu shodnu da baci, kompjuter je baca, inače vuče </w:t>
-      </w:r>
-      <w:r>
-        <w:rPr>
-          <w:rFonts w:ascii="Times New Roman" w:hAnsi="Times New Roman" w:cs="Times New Roman"/>
-          <w:sz w:val="20"/>
-          <w:szCs w:val="20"/>
-          <w:lang w:val="sr-Latn-RS" w:bidi="ar-SA"/>
-        </w:rPr>
-        <w:t xml:space="preserve">kartu iz </w:t>
-      </w:r>
-      <w:r>
-        <w:rPr>
-          <w:rFonts w:ascii="Times New Roman" w:hAnsi="Times New Roman" w:cs="Times New Roman"/>
-          <w:sz w:val="20"/>
-          <w:szCs w:val="20"/>
-          <w:lang w:val="sr-Latn-RS" w:bidi="ar-SA"/>
-        </w:rPr>
-        <w:t>špil</w:t>
-      </w:r>
-      <w:r>
-        <w:rPr>
-          <w:rFonts w:ascii="Times New Roman" w:hAnsi="Times New Roman" w:cs="Times New Roman"/>
-          <w:sz w:val="20"/>
-          <w:szCs w:val="20"/>
-          <w:lang w:val="sr-Latn-RS" w:bidi="ar-SA"/>
-        </w:rPr>
-        <w:t>a</w:t>
-      </w:r>
-      <w:r>
-        <w:rPr>
-          <w:rFonts w:ascii="Times New Roman" w:hAnsi="Times New Roman" w:cs="Times New Roman"/>
-          <w:sz w:val="20"/>
-          <w:szCs w:val="20"/>
-          <w:lang w:val="sr-Latn-RS" w:bidi="ar-SA"/>
-        </w:rPr>
-        <w:t xml:space="preserve">. Nakon što se odigra potez, scenario se odvija </w:t>
-      </w:r>
-      <w:r>
-        <w:rPr>
-          <w:rFonts w:ascii="Times New Roman" w:hAnsi="Times New Roman" w:cs="Times New Roman"/>
-          <w:sz w:val="20"/>
-          <w:szCs w:val="20"/>
-          <w:lang w:val="sr-Latn-RS" w:bidi="ar-SA"/>
-        </w:rPr>
-        <w:t xml:space="preserve">dalje </w:t>
-      </w:r>
-      <w:r>
-        <w:rPr>
-          <w:rFonts w:ascii="Times New Roman" w:hAnsi="Times New Roman" w:cs="Times New Roman"/>
-          <w:sz w:val="20"/>
-          <w:szCs w:val="20"/>
-          <w:lang w:val="sr-Latn-RS" w:bidi="ar-SA"/>
-        </w:rPr>
-        <w:t>kao</w:t>
-      </w:r>
-      <w:r>
-        <w:rPr>
-          <w:rFonts w:ascii="Times New Roman" w:hAnsi="Times New Roman" w:cs="Times New Roman"/>
-          <w:sz w:val="20"/>
-          <w:szCs w:val="20"/>
-          <w:lang w:val="sr-Latn-RS" w:bidi="ar-SA"/>
-        </w:rPr>
-        <w:t xml:space="preserve"> korak 2 scenarija</w:t>
-      </w:r>
-      <w:r>
-        <w:rPr>
-          <w:rFonts w:ascii="Times New Roman" w:hAnsi="Times New Roman" w:cs="Times New Roman"/>
-          <w:sz w:val="20"/>
-          <w:szCs w:val="20"/>
-          <w:lang w:val="sr-Latn-RS" w:bidi="ar-SA"/>
-        </w:rPr>
-        <w:t xml:space="preserve"> 2.2.1.</w:t>
-      </w:r>
-    </w:p>
-    <w:p>
-      <w:pPr>
-        <w:rPr>
-          <w:rFonts w:ascii="Times New Roman" w:hAnsi="Times New Roman" w:cs="Times New Roman"/>
-          <w:sz w:val="20"/>
-          <w:szCs w:val="20"/>
-          <w:lang w:val="sr-Latn-RS" w:bidi="ar-SA"/>
-        </w:rPr>
-      </w:pPr>
-    </w:p>
-    <w:p>
-      <w:pPr>
         <w:spacing w:after="145" w:line="252" w:lineRule="auto"/>
       </w:pPr>
     </w:p>
@@ -3709,11 +3424,11 @@
         <w:spacing w:after="220"/>
         <w:ind w:left="705" w:hanging="720"/>
       </w:pPr>
-      <w:bookmarkStart w:id="10" w:name="_Toc39529309"/>
+      <w:bookmarkStart w:id="9" w:name="_Toc42512235"/>
       <w:r>
         <w:t>Posebni zahtevi</w:t>
       </w:r>
-      <w:bookmarkEnd w:id="10"/>
+      <w:bookmarkEnd w:id="9"/>
       <w:r>
         <w:t xml:space="preserve"> </w:t>
       </w:r>
@@ -3738,11 +3453,11 @@
         <w:spacing w:after="195"/>
         <w:ind w:left="705" w:hanging="720"/>
       </w:pPr>
-      <w:bookmarkStart w:id="11" w:name="_Toc39529310"/>
+      <w:bookmarkStart w:id="10" w:name="_Toc42512236"/>
       <w:r>
         <w:t>Preduslovi</w:t>
       </w:r>
-      <w:bookmarkEnd w:id="11"/>
+      <w:bookmarkEnd w:id="10"/>
       <w:r>
         <w:t xml:space="preserve">  </w:t>
       </w:r>
@@ -3794,11 +3509,11 @@
         <w:spacing w:after="90"/>
         <w:ind w:left="705" w:hanging="720"/>
       </w:pPr>
-      <w:bookmarkStart w:id="12" w:name="_Toc39529311"/>
+      <w:bookmarkStart w:id="11" w:name="_Toc42512237"/>
       <w:r>
         <w:t>Posledice</w:t>
       </w:r>
-      <w:bookmarkEnd w:id="12"/>
+      <w:bookmarkEnd w:id="11"/>
       <w:r>
         <w:t xml:space="preserve"> </w:t>
       </w:r>
@@ -3852,7 +3567,7 @@
 </file>
 
 <file path=word/numbering.xml><?xml version="1.0" encoding="utf-8"?>
-<w:numbering xmlns:wpc="http://schemas.microsoft.com/office/word/2010/wordprocessingCanvas" xmlns:cx="http://schemas.microsoft.com/office/drawing/2014/chartex" xmlns:cx1="http://schemas.microsoft.com/office/drawing/2015/9/8/chartex" xmlns:cx2="http://schemas.microsoft.com/office/drawing/2015/10/21/chartex" xmlns:cx3="http://schemas.microsoft.com/office/drawing/2016/5/9/chartex" xmlns:cx4="http://schemas.microsoft.com/office/drawing/2016/5/10/chartex" xmlns:cx5="http://schemas.microsoft.com/office/drawing/2016/5/11/chartex" xmlns:cx6="http://schemas.microsoft.com/office/drawing/2016/5/12/chartex" xmlns:cx7="http://schemas.microsoft.com/office/drawing/2016/5/13/chartex" xmlns:cx8="http://schemas.microsoft.com/office/drawing/2016/5/14/chartex" xmlns:mc="http://schemas.openxmlformats.org/markup-compatibility/2006" xmlns:aink="http://schemas.microsoft.com/office/drawing/2016/ink" xmlns:am3d="http://schemas.microsoft.com/office/drawing/2017/model3d" xmlns:o="urn:schemas-microsoft-com:office:office" xmlns:r="http://schemas.openxmlformats.org/officeDocument/2006/relationships" xmlns:m="http://schemas.openxmlformats.org/officeDocument/2006/math" xmlns:v="urn:schemas-microsoft-com:vml" xmlns:wp14="http://schemas.microsoft.com/office/word/2010/wordprocessingDrawing" xmlns:wp="http://schemas.openxmlformats.org/drawingml/2006/wordprocessingDrawing" xmlns:w10="urn:schemas-microsoft-com:office:word" xmlns:w="http://schemas.openxmlformats.org/wordprocessingml/2006/main" xmlns:w14="http://schemas.microsoft.com/office/word/2010/wordml" xmlns:w15="http://schemas.microsoft.com/office/word/2012/wordml" xmlns:w16cid="http://schemas.microsoft.com/office/word/2016/wordml/cid" xmlns:w16se="http://schemas.microsoft.com/office/word/2015/wordml/symex" xmlns:wpg="http://schemas.microsoft.com/office/word/2010/wordprocessingGroup" xmlns:wpi="http://schemas.microsoft.com/office/word/2010/wordprocessingInk" xmlns:wne="http://schemas.microsoft.com/office/word/2006/wordml" xmlns:wps="http://schemas.microsoft.com/office/word/2010/wordprocessingShape" mc:Ignorable="w14 w15 w16se w16cid wp14">
+<w:numbering xmlns:wpc="http://schemas.microsoft.com/office/word/2010/wordprocessingCanvas" xmlns:cx="http://schemas.microsoft.com/office/drawing/2014/chartex" xmlns:cx1="http://schemas.microsoft.com/office/drawing/2015/9/8/chartex" xmlns:cx2="http://schemas.microsoft.com/office/drawing/2015/10/21/chartex" xmlns:cx3="http://schemas.microsoft.com/office/drawing/2016/5/9/chartex" xmlns:cx4="http://schemas.microsoft.com/office/drawing/2016/5/10/chartex" xmlns:cx5="http://schemas.microsoft.com/office/drawing/2016/5/11/chartex" xmlns:cx6="http://schemas.microsoft.com/office/drawing/2016/5/12/chartex" xmlns:cx7="http://schemas.microsoft.com/office/drawing/2016/5/13/chartex" xmlns:cx8="http://schemas.microsoft.com/office/drawing/2016/5/14/chartex" xmlns:mc="http://schemas.openxmlformats.org/markup-compatibility/2006" xmlns:aink="http://schemas.microsoft.com/office/drawing/2016/ink" xmlns:am3d="http://schemas.microsoft.com/office/drawing/2017/model3d" xmlns:o="urn:schemas-microsoft-com:office:office" xmlns:r="http://schemas.openxmlformats.org/officeDocument/2006/relationships" xmlns:m="http://schemas.openxmlformats.org/officeDocument/2006/math" xmlns:v="urn:schemas-microsoft-com:vml" xmlns:wp14="http://schemas.microsoft.com/office/word/2010/wordprocessingDrawing" xmlns:wp="http://schemas.openxmlformats.org/drawingml/2006/wordprocessingDrawing" xmlns:w10="urn:schemas-microsoft-com:office:word" xmlns:w="http://schemas.openxmlformats.org/wordprocessingml/2006/main" xmlns:w14="http://schemas.microsoft.com/office/word/2010/wordml" xmlns:w15="http://schemas.microsoft.com/office/word/2012/wordml" xmlns:w16cex="http://schemas.microsoft.com/office/word/2018/wordml/cex" xmlns:w16cid="http://schemas.microsoft.com/office/word/2016/wordml/cid" xmlns:w16="http://schemas.microsoft.com/office/word/2018/wordml" xmlns:w16se="http://schemas.microsoft.com/office/word/2015/wordml/symex" xmlns:wpg="http://schemas.microsoft.com/office/word/2010/wordprocessingGroup" xmlns:wpi="http://schemas.microsoft.com/office/word/2010/wordprocessingInk" xmlns:wne="http://schemas.microsoft.com/office/word/2006/wordml" xmlns:wps="http://schemas.microsoft.com/office/word/2010/wordprocessingShape" mc:Ignorable="w14 w15 w16se w16cid w16 w16cex wp14">
   <w:abstractNum w:abstractNumId="0" w15:restartNumberingAfterBreak="0">
     <w:nsid w:val="0F7E0BC5"/>
     <w:multiLevelType w:val="multilevel"/>
@@ -4902,7 +4617,7 @@
 </file>
 
 <file path=word/styles.xml><?xml version="1.0" encoding="utf-8"?>
-<w:styles xmlns:mc="http://schemas.openxmlformats.org/markup-compatibility/2006" xmlns:r="http://schemas.openxmlformats.org/officeDocument/2006/relationships" xmlns:w="http://schemas.openxmlformats.org/wordprocessingml/2006/main" xmlns:w14="http://schemas.microsoft.com/office/word/2010/wordml" xmlns:w15="http://schemas.microsoft.com/office/word/2012/wordml" xmlns:w16cid="http://schemas.microsoft.com/office/word/2016/wordml/cid" xmlns:w16se="http://schemas.microsoft.com/office/word/2015/wordml/symex" mc:Ignorable="w14 w15 w16se w16cid">
+<w:styles xmlns:mc="http://schemas.openxmlformats.org/markup-compatibility/2006" xmlns:r="http://schemas.openxmlformats.org/officeDocument/2006/relationships" xmlns:w="http://schemas.openxmlformats.org/wordprocessingml/2006/main" xmlns:w14="http://schemas.microsoft.com/office/word/2010/wordml" xmlns:w15="http://schemas.microsoft.com/office/word/2012/wordml" xmlns:w16cex="http://schemas.microsoft.com/office/word/2018/wordml/cex" xmlns:w16cid="http://schemas.microsoft.com/office/word/2016/wordml/cid" xmlns:w16="http://schemas.microsoft.com/office/word/2018/wordml" xmlns:w16se="http://schemas.microsoft.com/office/word/2015/wordml/symex" mc:Ignorable="w14 w15 w16se w16cid w16 w16cex">
   <w:docDefaults>
     <w:rPrDefault>
       <w:rPr>

</xml_diff>